<commit_message>
updated lab2 answers for lab2 for OS
</commit_message>
<xml_diff>
--- a/Операционные системы/Лаба 2/Вопросы и Ответы.docx
+++ b/Операционные системы/Лаба 2/Вопросы и Ответы.docx
@@ -911,22 +911,15 @@
         <w:rPr>
           <w:lang w:eastAsia="ru-RU"/>
         </w:rPr>
-        <w:t xml:space="preserve"> (Проверено про </w:t>
-      </w:r>
-      <w:r>
-        <w:rPr>
-          <w:lang w:val="en-US" w:eastAsia="ru-RU"/>
-        </w:rPr>
-        <w:t>GDT</w:t>
-      </w:r>
-      <w:r>
-        <w:rPr>
-          <w:lang w:eastAsia="ru-RU"/>
-        </w:rPr>
-        <w:t>)</w:t>
+        <w:t xml:space="preserve"> (Проверено)</w:t>
       </w:r>
     </w:p>
     <w:p>
+      <w:pPr>
+        <w:rPr>
+          <w:b/>
+        </w:rPr>
+      </w:pPr>
       <w:r>
         <w:t>GDT используется для адресации программы</w:t>
       </w:r>
@@ -935,44 +928,98 @@
       </w:r>
       <w:r>
         <w:t xml:space="preserve"> (Проверено)</w:t>
+      </w:r>
+      <w:r>
+        <w:rPr>
+          <w:b/>
+        </w:rPr>
+        <w:t xml:space="preserve"> </w:t>
+      </w:r>
+      <w:r>
+        <w:t xml:space="preserve">Таблица глобальных дескрипторов </w:t>
+      </w:r>
+      <w:bookmarkStart w:id="1" w:name="_Hlk85462764"/>
+      <w:r>
+        <w:t xml:space="preserve">содержит </w:t>
+      </w:r>
+      <w:bookmarkEnd w:id="1"/>
+      <w:r>
+        <w:t>дескрипторы сегментов физической памяти.</w:t>
       </w:r>
     </w:p>
     <w:p>
-      <w:r>
-        <w:rPr>
+      <w:pPr>
+        <w:rPr>
+          <w:color w:val="D0CECE" w:themeColor="background2" w:themeShade="E6"/>
+        </w:rPr>
+      </w:pPr>
+      <w:r>
+        <w:rPr>
+          <w:color w:val="D0CECE" w:themeColor="background2" w:themeShade="E6"/>
           <w:lang w:val="en-US" w:eastAsia="ru-RU"/>
         </w:rPr>
         <w:t>IDT</w:t>
       </w:r>
       <w:r>
         <w:rPr>
+          <w:color w:val="D0CECE" w:themeColor="background2" w:themeShade="E6"/>
           <w:lang w:eastAsia="ru-RU"/>
         </w:rPr>
+        <w:t xml:space="preserve"> – через шлюзы осуществляется доступ к обработчикам прерываний и исключений. (шлюз – дескриптор обработчика прерывания)</w:t>
+      </w:r>
+      <w:r>
+        <w:rPr>
+          <w:color w:val="D0CECE" w:themeColor="background2" w:themeShade="E6"/>
+          <w:lang w:eastAsia="ru-RU"/>
+        </w:rPr>
         <w:t xml:space="preserve"> </w:t>
       </w:r>
       <w:r>
         <w:rPr>
-          <w:lang w:eastAsia="ru-RU"/>
-        </w:rPr>
-        <w:t>– через шлюзы осуществляется доступ к обработчикам прерываний и исключений. (шлюз – дескриптор обработчика прерывания)</w:t>
-      </w:r>
-      <w:r>
-        <w:rPr>
-          <w:lang w:eastAsia="ru-RU"/>
-        </w:rPr>
-        <w:t xml:space="preserve"> </w:t>
-      </w:r>
-      <w:r>
+          <w:color w:val="D0CECE" w:themeColor="background2" w:themeShade="E6"/>
+        </w:rPr>
         <w:t>(</w:t>
       </w:r>
       <w:r>
-        <w:t>Не п</w:t>
-      </w:r>
-      <w:r>
-        <w:t>роверено)</w:t>
+        <w:rPr>
+          <w:color w:val="D0CECE" w:themeColor="background2" w:themeShade="E6"/>
+        </w:rPr>
+        <w:t>НЕ ВЕРНО ЫЫЫ</w:t>
+      </w:r>
+      <w:r>
+        <w:rPr>
+          <w:color w:val="D0CECE" w:themeColor="background2" w:themeShade="E6"/>
+        </w:rPr>
+        <w:t>)</w:t>
       </w:r>
     </w:p>
     <w:p>
+      <w:r>
+        <w:rPr>
+          <w:lang w:val="en-US" w:eastAsia="ru-RU"/>
+        </w:rPr>
+        <w:t>IDT</w:t>
+      </w:r>
+      <w:r>
+        <w:rPr>
+          <w:lang w:eastAsia="ru-RU"/>
+        </w:rPr>
+        <w:t xml:space="preserve"> </w:t>
+      </w:r>
+      <w:r>
+        <w:rPr>
+          <w:lang w:eastAsia="ru-RU"/>
+        </w:rPr>
+        <w:t xml:space="preserve">– </w:t>
+      </w:r>
+      <w:r>
+        <w:t>Чтобы адресовать обработчики прерываний в защищённом режиме</w:t>
+      </w:r>
+      <w:r>
+        <w:t xml:space="preserve"> (Проверено)</w:t>
+      </w:r>
+    </w:p>
+    <w:p>
       <w:pPr>
         <w:pStyle w:val="3"/>
         <w:rPr>
@@ -1009,8 +1056,6 @@
         </w:rPr>
         <w:t>)</w:t>
       </w:r>
-      <w:bookmarkStart w:id="1" w:name="_GoBack"/>
-      <w:bookmarkEnd w:id="1"/>
     </w:p>
     <w:p>
       <w:pPr>
@@ -1063,13 +1108,8 @@
         </w:rPr>
         <w:t xml:space="preserve"> </w:t>
       </w:r>
-    </w:p>
-    <w:p>
-      <w:pPr>
-        <w:rPr>
-          <w:lang w:eastAsia="ru-RU"/>
-        </w:rPr>
-      </w:pPr>
+      <w:bookmarkStart w:id="2" w:name="_GoBack"/>
+      <w:bookmarkEnd w:id="2"/>
     </w:p>
     <w:sectPr>
       <w:pgSz w:w="11906" w:h="16838"/>
@@ -6137,7 +6177,7 @@
 </file>
 
 <file path=customXml/itemProps1.xml><?xml version="1.0" encoding="utf-8"?>
-<ds:datastoreItem xmlns:ds="http://schemas.openxmlformats.org/officeDocument/2006/customXml" ds:itemID="{BC7DF483-8752-4347-9A87-A018147970DF}">
+<ds:datastoreItem xmlns:ds="http://schemas.openxmlformats.org/officeDocument/2006/customXml" ds:itemID="{3BC81887-D97E-459D-88DA-3869B23F9FD7}">
   <ds:schemaRefs>
     <ds:schemaRef ds:uri="http://schemas.openxmlformats.org/officeDocument/2006/bibliography"/>
   </ds:schemaRefs>

</xml_diff>